<commit_message>
added lab6 and finished most of waterjug. needs to be tested still
</commit_message>
<xml_diff>
--- a/labs/lab6/Lab-GraphAlgorithms.docx
+++ b/labs/lab6/Lab-GraphAlgorithms.docx
@@ -39,7 +39,25 @@
       </w:pPr>
       <w:r>
         <w:rPr/>
-        <w:t>Pledge: ______________________________________________________________________________</w:t>
+        <w:t xml:space="preserve">Pledge: </w:t>
+      </w:r>
+      <w:r>
+        <w:rPr>
+          <w:u w:val="single"/>
+        </w:rPr>
+        <w:t>___</w:t>
+      </w:r>
+      <w:r>
+        <w:rPr>
+          <w:u w:val="single"/>
+        </w:rPr>
+        <w:t>I pledge my honor that I have abided by the Stevens Honor System.</w:t>
+      </w:r>
+      <w:r>
+        <w:rPr>
+          <w:u w:val="single"/>
+        </w:rPr>
+        <w:t>_________________</w:t>
       </w:r>
     </w:p>
     <w:p>
@@ -224,19 +242,7 @@
         <w:rPr>
           <w:u w:val="single"/>
         </w:rPr>
-        <w:t>_____</w:t>
-      </w:r>
-      <w:r>
-        <w:rPr>
-          <w:u w:val="single"/>
-        </w:rPr>
-        <w:t>1 2 3 5 6 4 7</w:t>
-      </w:r>
-      <w:r>
-        <w:rPr>
-          <w:u w:val="single"/>
-        </w:rPr>
-        <w:t>________</w:t>
+        <w:t>_____1 2 3 5 6 4 7________</w:t>
       </w:r>
     </w:p>
     <w:p>
@@ -495,25 +501,7 @@
         <w:rPr>
           <w:u w:val="single"/>
         </w:rPr>
-        <w:t>__________</w:t>
-      </w:r>
-      <w:r>
-        <w:rPr>
-          <w:u w:val="single"/>
-        </w:rPr>
-        <w:t xml:space="preserve">1 2 3 4 5 6 </w:t>
-      </w:r>
-      <w:r>
-        <w:rPr>
-          <w:u w:val="single"/>
-        </w:rPr>
-        <w:t>8 9 7</w:t>
-      </w:r>
-      <w:r>
-        <w:rPr>
-          <w:u w:val="single"/>
-        </w:rPr>
-        <w:t>______________</w:t>
+        <w:t>__________1 2 3 4 5 6 8 9 7______________</w:t>
       </w:r>
     </w:p>
     <w:p>
@@ -530,13 +518,37 @@
         <w:rPr>
           <w:u w:val="single"/>
         </w:rPr>
-        <w:t>__________</w:t>
+        <w:t xml:space="preserve">__________1 2 4 </w:t>
       </w:r>
       <w:r>
         <w:rPr>
           <w:u w:val="single"/>
         </w:rPr>
-        <w:t>1 2 4 5 8 9 7 6 3</w:t>
+        <w:t>3</w:t>
+      </w:r>
+      <w:r>
+        <w:rPr>
+          <w:u w:val="single"/>
+        </w:rPr>
+        <w:t xml:space="preserve"> </w:t>
+      </w:r>
+      <w:r>
+        <w:rPr>
+          <w:u w:val="single"/>
+        </w:rPr>
+        <w:t>6</w:t>
+      </w:r>
+      <w:r>
+        <w:rPr>
+          <w:u w:val="single"/>
+        </w:rPr>
+        <w:t xml:space="preserve"> 7 </w:t>
+      </w:r>
+      <w:r>
+        <w:rPr>
+          <w:u w:val="single"/>
+        </w:rPr>
+        <w:t>9 5 8</w:t>
       </w:r>
       <w:r>
         <w:rPr>
@@ -777,48 +789,24 @@
         <w:rPr>
           <w:u w:val="single"/>
         </w:rPr>
-        <w:t>_________</w:t>
+        <w:t>_________1 5 7 6 10 8 9 2 3 4____________________</w:t>
+      </w:r>
+    </w:p>
+    <w:p>
+      <w:pPr>
+        <w:pStyle w:val="ListParagraph"/>
+        <w:ind w:left="360" w:firstLine="360"/>
+        <w:rPr/>
+      </w:pPr>
+      <w:r>
+        <w:rPr/>
+        <w:t xml:space="preserve">DFS: </w:t>
       </w:r>
       <w:r>
         <w:rPr>
           <w:u w:val="single"/>
         </w:rPr>
-        <w:t>1 5 7 6 10 8 9 2 3 4</w:t>
-      </w:r>
-      <w:r>
-        <w:rPr>
-          <w:u w:val="single"/>
-        </w:rPr>
-        <w:t>____________________</w:t>
-      </w:r>
-    </w:p>
-    <w:p>
-      <w:pPr>
-        <w:pStyle w:val="ListParagraph"/>
-        <w:ind w:left="360" w:firstLine="360"/>
-        <w:rPr/>
-      </w:pPr>
-      <w:r>
-        <w:rPr/>
-        <w:t xml:space="preserve">DFS: </w:t>
-      </w:r>
-      <w:r>
-        <w:rPr>
-          <w:u w:val="single"/>
-        </w:rPr>
-        <w:t>_________</w:t>
-      </w:r>
-      <w:r>
-        <w:rPr>
-          <w:u w:val="single"/>
-        </w:rPr>
-        <w:t>1 5 6 7 8 9 10 2 3 4</w:t>
-      </w:r>
-      <w:r>
-        <w:rPr>
-          <w:u w:val="single"/>
-        </w:rPr>
-        <w:t>____________________</w:t>
+        <w:t>_________1 5 6 7 8 9 10 2 3 4____________________</w:t>
       </w:r>
     </w:p>
     <w:p>
@@ -1093,19 +1081,7 @@
         <w:rPr>
           <w:u w:val="single"/>
         </w:rPr>
-        <w:t>______</w:t>
-      </w:r>
-      <w:r>
-        <w:rPr>
-          <w:u w:val="single"/>
-        </w:rPr>
-        <w:t>1 2 3 4 8 5 7 6</w:t>
-      </w:r>
-      <w:r>
-        <w:rPr>
-          <w:u w:val="single"/>
-        </w:rPr>
-        <w:t>__________________</w:t>
+        <w:t>______1 2 3 4 8 5 7 6__________________</w:t>
       </w:r>
     </w:p>
     <w:p>
@@ -1380,13 +1356,25 @@
         <w:rPr>
           <w:u w:val="single"/>
         </w:rPr>
-        <w:t>_______</w:t>
+        <w:t xml:space="preserve">_______1 </w:t>
       </w:r>
       <w:r>
         <w:rPr>
           <w:u w:val="single"/>
         </w:rPr>
-        <w:t>1 3 7 2 4 5 8 6</w:t>
+        <w:t xml:space="preserve">2 </w:t>
+      </w:r>
+      <w:r>
+        <w:rPr>
+          <w:u w:val="single"/>
+        </w:rPr>
+        <w:t xml:space="preserve">3 7 4 5 </w:t>
+      </w:r>
+      <w:r>
+        <w:rPr>
+          <w:u w:val="single"/>
+        </w:rPr>
+        <w:t>6 8</w:t>
       </w:r>
       <w:r>
         <w:rPr>
@@ -1638,7 +1626,6 @@
     <w:rPrDefault>
       <w:rPr>
         <w:rFonts w:ascii="Calibri" w:hAnsi="Calibri" w:eastAsia="Calibri" w:cs="" w:asciiTheme="minorHAnsi" w:cstheme="minorBidi" w:eastAsiaTheme="minorHAnsi" w:hAnsiTheme="minorHAnsi"/>
-        <w:sz w:val="22"/>
         <w:szCs w:val="22"/>
         <w:lang w:val="en-US" w:eastAsia="en-US" w:bidi="ar-SA"/>
       </w:rPr>
@@ -2122,6 +2109,13 @@
       <w:rFonts w:cs="Droid Sans Devanagari"/>
     </w:rPr>
   </w:style>
+  <w:style w:type="paragraph" w:styleId="HeaderandFooter">
+    <w:name w:val="Header and Footer"/>
+    <w:basedOn w:val="Normal"/>
+    <w:qFormat/>
+    <w:pPr/>
+    <w:rPr/>
+  </w:style>
   <w:style w:type="paragraph" w:styleId="Header">
     <w:name w:val="Header"/>
     <w:basedOn w:val="Normal"/>

</xml_diff>